<commit_message>
Revisions to the revision
</commit_message>
<xml_diff>
--- a/paper/tracked_changes.docx
+++ b/paper/tracked_changes.docx
@@ -9,12 +9,12 @@
       <w:r>
         <w:t xml:space="preserve">DNAvisualization.org: </w:t>
       </w:r>
-      <w:del w:id="0" w:author="Revision" w:date="2019-04-08T00:13:00Z">
+      <w:del w:id="0" w:author="Revision" w:date="2019-04-09T01:35:00Z">
         <w:r>
           <w:delText>an entirely</w:delText>
         </w:r>
       </w:del>
-      <w:ins w:id="1" w:author="Revision" w:date="2019-04-08T00:13:00Z">
+      <w:ins w:id="1" w:author="Revision" w:date="2019-04-09T01:35:00Z">
         <w:r>
           <w:t>a</w:t>
         </w:r>
@@ -98,7 +98,7 @@
       <w:r>
         <w:t xml:space="preserve"> visualize up to thirty 4.5 Mbp DNA sequences simultaneously using one of five supported methods and to export these visualizations in a variety </w:t>
       </w:r>
-      <w:ins w:id="2" w:author="Revision" w:date="2019-04-08T00:13:00Z">
+      <w:ins w:id="2" w:author="Revision" w:date="2019-04-09T01:35:00Z">
         <w:r>
           <w:t xml:space="preserve">of </w:t>
         </w:r>
@@ -132,8 +132,6 @@
       <w:r>
         <w:t xml:space="preserve"> Harvard Medical School</w:t>
       </w:r>
-      <w:bookmarkStart w:id="3" w:name="_GoBack"/>
-      <w:bookmarkEnd w:id="3"/>
       <w:r>
         <w:br/>
       </w:r>
@@ -188,18 +186,23 @@
       <w:pPr>
         <w:pStyle w:val="Heading1"/>
       </w:pPr>
-      <w:bookmarkStart w:id="4" w:name="introduction"/>
+      <w:bookmarkStart w:id="3" w:name="introduction"/>
       <w:r>
         <w:t>Introduction</w:t>
       </w:r>
+      <w:bookmarkEnd w:id="3"/>
+    </w:p>
+    <w:p>
+      <w:pPr>
+        <w:pStyle w:val="FirstParagraph"/>
+      </w:pPr>
+      <w:r>
+        <w:t>As DNA sequencing technology becomes more commonplace, tools for the analysis of its data are amo</w:t>
+      </w:r>
+      <w:bookmarkStart w:id="4" w:name="_GoBack"/>
       <w:bookmarkEnd w:id="4"/>
-    </w:p>
-    <w:p>
-      <w:pPr>
-        <w:pStyle w:val="FirstParagraph"/>
-      </w:pPr>
-      <w:r>
-        <w:t>As DNA sequencing technology becomes more commonplace, tools for the analysis of its data are among the mo</w:t>
+      <w:r>
+        <w:t>ng the mo</w:t>
       </w:r>
       <w:r>
         <w:t>st cited papers in science (Wren 2016). The reason is simple: DNA sequences are, by themselves, almost completely unintelligible to humans. Seeing meaningful patterns in DNA sequences (which are often too large to be shown in their entirety on a screen) is</w:t>
@@ -207,12 +210,12 @@
       <w:r>
         <w:t xml:space="preserve"> a significant challenge for researchers. </w:t>
       </w:r>
-      <w:del w:id="5" w:author="Revision" w:date="2019-04-08T00:13:00Z">
+      <w:del w:id="5" w:author="Revision" w:date="2019-04-09T01:35:00Z">
         <w:r>
           <w:delText>One</w:delText>
         </w:r>
       </w:del>
-      <w:ins w:id="6" w:author="Revision" w:date="2019-04-08T00:13:00Z">
+      <w:ins w:id="6" w:author="Revision" w:date="2019-04-09T01:35:00Z">
         <w:r>
           <w:t>Numerous tools, ranging from genome browsers (Wang et al. 2012) to multiple sequence alignment viewers (</w:t>
         </w:r>
@@ -239,7 +242,7 @@
       <w:r>
         <w:t xml:space="preserve"> approach to addressing this problem is to convert DNA sequences </w:t>
       </w:r>
-      <w:ins w:id="7" w:author="Revision" w:date="2019-04-08T00:13:00Z">
+      <w:ins w:id="7" w:author="Revision" w:date="2019-04-09T01:35:00Z">
         <w:r>
           <w:t xml:space="preserve">directly </w:t>
         </w:r>
@@ -247,12 +250,12 @@
       <w:r>
         <w:t xml:space="preserve">into two-dimensional visualizations that capture some </w:t>
       </w:r>
-      <w:del w:id="8" w:author="Revision" w:date="2019-04-08T00:13:00Z">
+      <w:del w:id="8" w:author="Revision" w:date="2019-04-09T01:35:00Z">
         <w:r>
           <w:delText>part</w:delText>
         </w:r>
       </w:del>
-      <w:ins w:id="9" w:author="Revision" w:date="2019-04-08T00:13:00Z">
+      <w:ins w:id="9" w:author="Revision" w:date="2019-04-09T01:35:00Z">
         <w:r>
           <w:t>aspect</w:t>
         </w:r>
@@ -263,12 +266,12 @@
       <w:r>
         <w:t>tained within</w:t>
       </w:r>
-      <w:del w:id="10" w:author="Revision" w:date="2019-04-08T00:13:00Z">
+      <w:del w:id="10" w:author="Revision" w:date="2019-04-09T01:35:00Z">
         <w:r>
           <w:delText xml:space="preserve"> them</w:delText>
         </w:r>
       </w:del>
-      <w:ins w:id="11" w:author="Revision" w:date="2019-04-08T00:13:00Z">
+      <w:ins w:id="11" w:author="Revision" w:date="2019-04-09T01:35:00Z">
         <w:r>
           <w:t>, without relying on external information such as annotations</w:t>
         </w:r>
@@ -287,12 +290,12 @@
       <w:r>
         <w:t>A variety of methods have been proposed to convert DNA sequences into two dimensional visualizations</w:t>
       </w:r>
-      <w:del w:id="12" w:author="Revision" w:date="2019-04-08T00:13:00Z">
+      <w:del w:id="12" w:author="Revision" w:date="2019-04-09T01:35:00Z">
         <w:r>
           <w:delText xml:space="preserve"> (Randić et al. 2003; Qi, Li, and Qi 2011; Guo and Nandy 2003; Yau et al. 2003; Gates 1986; Zou, Wang, and Wang 2014; Jeffrey 1990; Peng et al. 1992; Lee 2018; Bari et al. 2013).</w:delText>
         </w:r>
       </w:del>
-      <w:ins w:id="13" w:author="Revision" w:date="2019-04-08T00:13:00Z">
+      <w:ins w:id="13" w:author="Revision" w:date="2019-04-09T01:35:00Z">
         <w:r>
           <w:t>. One common technique is to map each nucleotide to a vector and connect those vectors tip-to-tail to represent a DNA sequence. For example, the Gate</w:t>
         </w:r>
@@ -421,12 +424,12 @@
       <w:r>
         <w:t xml:space="preserve">The user interface for the tool is deliberately simple. A user first selects </w:t>
       </w:r>
-      <w:del w:id="16" w:author="Revision" w:date="2019-04-08T00:13:00Z">
+      <w:del w:id="16" w:author="Revision" w:date="2019-04-09T01:35:00Z">
         <w:r>
           <w:delText>a</w:delText>
         </w:r>
       </w:del>
-      <w:ins w:id="17" w:author="Revision" w:date="2019-04-08T00:13:00Z">
+      <w:ins w:id="17" w:author="Revision" w:date="2019-04-09T01:35:00Z">
         <w:r>
           <w:t>one or more</w:t>
         </w:r>
@@ -434,12 +437,12 @@
       <w:r>
         <w:t xml:space="preserve"> visualization </w:t>
       </w:r>
-      <w:del w:id="18" w:author="Revision" w:date="2019-04-08T00:13:00Z">
+      <w:del w:id="18" w:author="Revision" w:date="2019-04-09T01:35:00Z">
         <w:r>
           <w:delText>method</w:delText>
         </w:r>
       </w:del>
-      <w:ins w:id="19" w:author="Revision" w:date="2019-04-08T00:13:00Z">
+      <w:ins w:id="19" w:author="Revision" w:date="2019-04-09T01:35:00Z">
         <w:r>
           <w:t>methods</w:t>
         </w:r>
@@ -447,7 +450,7 @@
       <w:r>
         <w:t xml:space="preserve"> from </w:t>
       </w:r>
-      <w:del w:id="20" w:author="Revision" w:date="2019-04-08T00:13:00Z">
+      <w:del w:id="20" w:author="Revision" w:date="2019-04-09T01:35:00Z">
         <w:r>
           <w:delText xml:space="preserve">one of </w:delText>
         </w:r>
@@ -455,12 +458,12 @@
       <w:r>
         <w:t xml:space="preserve">the five currently </w:t>
       </w:r>
-      <w:del w:id="21" w:author="Revision" w:date="2019-04-08T00:13:00Z">
+      <w:del w:id="21" w:author="Revision" w:date="2019-04-09T01:35:00Z">
         <w:r>
           <w:delText xml:space="preserve">supported methods </w:delText>
         </w:r>
       </w:del>
-      <w:ins w:id="22" w:author="Revision" w:date="2019-04-08T00:13:00Z">
+      <w:ins w:id="22" w:author="Revision" w:date="2019-04-09T01:35:00Z">
         <w:r>
           <w:t xml:space="preserve">implemented by the </w:t>
         </w:r>
@@ -488,12 +491,12 @@
       <w:r>
         <w:t>Qi 2007</w:t>
       </w:r>
-      <w:del w:id="23" w:author="Revision" w:date="2019-04-08T00:13:00Z">
+      <w:del w:id="23" w:author="Revision" w:date="2019-04-09T01:35:00Z">
         <w:r>
           <w:delText>) and</w:delText>
         </w:r>
       </w:del>
-      <w:ins w:id="24" w:author="Revision" w:date="2019-04-08T00:13:00Z">
+      <w:ins w:id="24" w:author="Revision" w:date="2019-04-09T01:35:00Z">
         <w:r>
           <w:t>). The user</w:t>
         </w:r>
@@ -577,18 +580,18 @@
       <w:pPr>
         <w:pStyle w:val="CaptionedFigure"/>
         <w:rPr>
-          <w:del w:id="25" w:author="Revision" w:date="2019-04-08T00:13:00Z"/>
+          <w:del w:id="25" w:author="Revision" w:date="2019-04-09T01:35:00Z"/>
         </w:rPr>
       </w:pPr>
       <w:bookmarkStart w:id="26" w:name="fig:sequence-mode"/>
       <w:bookmarkStart w:id="27" w:name="fig:color-coding"/>
-      <w:del w:id="28" w:author="Revision" w:date="2019-04-08T00:13:00Z">
+      <w:del w:id="28" w:author="Revision" w:date="2019-04-09T01:35:00Z">
         <w:r>
           <w:rPr>
             <w:noProof/>
           </w:rPr>
           <w:drawing>
-            <wp:inline distT="0" distB="0" distL="0" distR="0" wp14:anchorId="3BE45A8F" wp14:editId="4272E170">
+            <wp:inline distT="0" distB="0" distL="0" distR="0" wp14:anchorId="5AA918E5" wp14:editId="242CEAC0">
               <wp:extent cx="5334000" cy="3853158"/>
               <wp:effectExtent l="0" t="0" r="0" b="0"/>
               <wp:docPr id="4" name="Picture" descr="Figure 1: Sequence mode"/>
@@ -635,10 +638,10 @@
       <w:pPr>
         <w:pStyle w:val="CaptionedFigure"/>
         <w:rPr>
-          <w:ins w:id="29" w:author="Revision" w:date="2019-04-08T00:13:00Z"/>
+          <w:ins w:id="29" w:author="Revision" w:date="2019-04-09T01:35:00Z"/>
         </w:rPr>
       </w:pPr>
-      <w:ins w:id="30" w:author="Revision" w:date="2019-04-08T00:13:00Z">
+      <w:ins w:id="30" w:author="Revision" w:date="2019-04-09T01:35:00Z">
         <w:r>
           <w:rPr>
             <w:noProof/>
@@ -699,19 +702,19 @@
       <w:pPr>
         <w:pStyle w:val="CaptionedFigure"/>
         <w:rPr>
-          <w:del w:id="31" w:author="Revision" w:date="2019-04-08T00:13:00Z"/>
+          <w:del w:id="31" w:author="Revision" w:date="2019-04-09T01:35:00Z"/>
         </w:rPr>
       </w:pPr>
       <w:bookmarkStart w:id="32" w:name="fig:file-mode"/>
       <w:bookmarkEnd w:id="26"/>
-      <w:del w:id="33" w:author="Revision" w:date="2019-04-08T00:13:00Z">
+      <w:del w:id="33" w:author="Revision" w:date="2019-04-09T01:35:00Z">
         <w:r>
           <w:rPr>
             <w:noProof/>
           </w:rPr>
           <w:lastRenderedPageBreak/>
           <w:drawing>
-            <wp:inline distT="0" distB="0" distL="0" distR="0" wp14:anchorId="34D66003" wp14:editId="1F2E1AA6">
+            <wp:inline distT="0" distB="0" distL="0" distR="0" wp14:anchorId="49FC50E5" wp14:editId="6FB82FA4">
               <wp:extent cx="5334000" cy="3853158"/>
               <wp:effectExtent l="0" t="0" r="0" b="0"/>
               <wp:docPr id="5" name="Picture" descr="Figure 2: File mode"/>
@@ -758,10 +761,10 @@
       <w:pPr>
         <w:pStyle w:val="CaptionedFigure"/>
         <w:rPr>
-          <w:ins w:id="34" w:author="Revision" w:date="2019-04-08T00:13:00Z"/>
+          <w:ins w:id="34" w:author="Revision" w:date="2019-04-09T01:35:00Z"/>
         </w:rPr>
       </w:pPr>
-      <w:ins w:id="35" w:author="Revision" w:date="2019-04-08T00:13:00Z">
+      <w:ins w:id="35" w:author="Revision" w:date="2019-04-09T01:35:00Z">
         <w:r>
           <w:rPr>
             <w:noProof/>
@@ -848,12 +851,12 @@
       <w:r>
         <w:t>The web tool is built using a novel</w:t>
       </w:r>
-      <w:del w:id="37" w:author="Revision" w:date="2019-04-08T00:13:00Z">
+      <w:del w:id="37" w:author="Revision" w:date="2019-04-09T01:35:00Z">
         <w:r>
           <w:delText xml:space="preserve">, entirely serverless </w:delText>
         </w:r>
       </w:del>
-      <w:ins w:id="38" w:author="Revision" w:date="2019-04-08T00:13:00Z">
+      <w:ins w:id="38" w:author="Revision" w:date="2019-04-09T01:35:00Z">
         <w:r>
           <w:t xml:space="preserve"> </w:t>
         </w:r>
@@ -861,12 +864,12 @@
       <w:r>
         <w:t xml:space="preserve">architecture, with computing, as well as data storage and selective retrieval, done in </w:t>
       </w:r>
-      <w:del w:id="39" w:author="Revision" w:date="2019-04-08T00:13:00Z">
+      <w:del w:id="39" w:author="Revision" w:date="2019-04-09T01:35:00Z">
         <w:r>
           <w:delText>a</w:delText>
         </w:r>
       </w:del>
-      <w:ins w:id="40" w:author="Revision" w:date="2019-04-08T00:13:00Z">
+      <w:ins w:id="40" w:author="Revision" w:date="2019-04-09T01:35:00Z">
         <w:r>
           <w:t>an entirely</w:t>
         </w:r>
@@ -910,13 +913,13 @@
       <w:pPr>
         <w:pStyle w:val="BodyText"/>
       </w:pPr>
-      <w:del w:id="41" w:author="Revision" w:date="2019-04-08T00:13:00Z">
+      <w:del w:id="41" w:author="Revision" w:date="2019-04-09T01:35:00Z">
         <w:r>
           <w:lastRenderedPageBreak/>
           <w:delText>To solve these problems, a</w:delText>
         </w:r>
       </w:del>
-      <w:ins w:id="42" w:author="Revision" w:date="2019-04-08T00:13:00Z">
+      <w:ins w:id="42" w:author="Revision" w:date="2019-04-09T01:35:00Z">
         <w:r>
           <w:t>A</w:t>
         </w:r>
@@ -932,12 +935,12 @@
       <w:r>
         <w:t xml:space="preserve"> computing</w:t>
       </w:r>
-      <w:del w:id="43" w:author="Revision" w:date="2019-04-08T00:13:00Z">
+      <w:del w:id="43" w:author="Revision" w:date="2019-04-09T01:35:00Z">
         <w:r>
           <w:delText xml:space="preserve"> </w:delText>
         </w:r>
       </w:del>
-      <w:ins w:id="44" w:author="Revision" w:date="2019-04-08T00:13:00Z">
+      <w:ins w:id="44" w:author="Revision" w:date="2019-04-09T01:35:00Z">
         <w:r>
           <w:rPr>
             <w:rStyle w:val="FootnoteReference"/>
@@ -953,12 +956,12 @@
         <w:t>FaaS</w:t>
       </w:r>
       <w:proofErr w:type="spellEnd"/>
-      <w:del w:id="47" w:author="Revision" w:date="2019-04-08T00:13:00Z">
+      <w:del w:id="47" w:author="Revision" w:date="2019-04-09T01:35:00Z">
         <w:r>
           <w:delText>).</w:delText>
         </w:r>
       </w:del>
-      <w:ins w:id="48" w:author="Revision" w:date="2019-04-08T00:13:00Z">
+      <w:ins w:id="48" w:author="Revision" w:date="2019-04-09T01:35:00Z">
         <w:r>
           <w:t xml:space="preserve">) that </w:t>
         </w:r>
@@ -986,12 +989,12 @@
       <w:r>
         <w:t xml:space="preserve"> a function) and then invokes it on varying inputs. The cloud service provider is thereby delegated the responsibility for the execution of the code</w:t>
       </w:r>
-      <w:del w:id="49" w:author="Revision" w:date="2019-04-08T00:13:00Z">
+      <w:del w:id="49" w:author="Revision" w:date="2019-04-09T01:35:00Z">
         <w:r>
           <w:delText>.</w:delText>
         </w:r>
       </w:del>
-      <w:ins w:id="50" w:author="Revision" w:date="2019-04-08T00:13:00Z">
+      <w:ins w:id="50" w:author="Revision" w:date="2019-04-09T01:35:00Z">
         <w:r>
           <w:t>, thus enhancing developer productivity (Jonas et al. 2019).</w:t>
         </w:r>
@@ -999,7 +1002,7 @@
       <w:r>
         <w:t xml:space="preserve"> In this model, the pricing is </w:t>
       </w:r>
-      <w:ins w:id="51" w:author="Revision" w:date="2019-04-08T00:13:00Z">
+      <w:ins w:id="51" w:author="Revision" w:date="2019-04-09T01:35:00Z">
         <w:r>
           <w:t xml:space="preserve">calculated </w:t>
         </w:r>
@@ -1010,7 +1013,7 @@
       <w:r>
         <w:t>y function invocation</w:t>
       </w:r>
-      <w:ins w:id="52" w:author="Revision" w:date="2019-04-08T00:13:00Z">
+      <w:ins w:id="52" w:author="Revision" w:date="2019-04-09T01:35:00Z">
         <w:r>
           <w:t>, typically metered to the tenth of a second</w:t>
         </w:r>
@@ -1034,7 +1037,7 @@
       <w:pPr>
         <w:pStyle w:val="BodyText"/>
       </w:pPr>
-      <w:ins w:id="53" w:author="Revision" w:date="2019-04-08T00:13:00Z">
+      <w:ins w:id="53" w:author="Revision" w:date="2019-04-09T01:35:00Z">
         <w:r>
           <w:t xml:space="preserve">At the time of this writing, there are a variety of </w:t>
         </w:r>
@@ -1056,7 +1059,7 @@
       <w:r>
         <w:t xml:space="preserve">DNAvisualization.org is built atop </w:t>
       </w:r>
-      <w:del w:id="54" w:author="Revision" w:date="2019-04-08T00:13:00Z">
+      <w:del w:id="54" w:author="Revision" w:date="2019-04-09T01:35:00Z">
         <w:r>
           <w:delText>Amazon Web Services (</w:delText>
         </w:r>
@@ -1064,12 +1067,12 @@
       <w:r>
         <w:t>AWS</w:t>
       </w:r>
-      <w:del w:id="55" w:author="Revision" w:date="2019-04-08T00:13:00Z">
+      <w:del w:id="55" w:author="Revision" w:date="2019-04-09T01:35:00Z">
         <w:r>
           <w:delText>)</w:delText>
         </w:r>
       </w:del>
-      <w:ins w:id="56" w:author="Revision" w:date="2019-04-08T00:13:00Z">
+      <w:ins w:id="56" w:author="Revision" w:date="2019-04-09T01:35:00Z">
         <w:r>
           <w:t xml:space="preserve"> Lambda</w:t>
         </w:r>
@@ -1077,12 +1080,12 @@
       <w:r>
         <w:t xml:space="preserve"> due to </w:t>
       </w:r>
-      <w:del w:id="57" w:author="Revision" w:date="2019-04-08T00:13:00Z">
+      <w:del w:id="57" w:author="Revision" w:date="2019-04-09T01:35:00Z">
         <w:r>
           <w:delText>their generous</w:delText>
         </w:r>
       </w:del>
-      <w:ins w:id="58" w:author="Revision" w:date="2019-04-08T00:13:00Z">
+      <w:ins w:id="58" w:author="Revision" w:date="2019-04-09T01:35:00Z">
         <w:r>
           <w:t>its permanent</w:t>
         </w:r>
@@ -1093,7 +1096,7 @@
       <w:r>
         <w:t xml:space="preserve">or one-million free function invocations </w:t>
       </w:r>
-      <w:ins w:id="59" w:author="Revision" w:date="2019-04-08T00:13:00Z">
+      <w:ins w:id="59" w:author="Revision" w:date="2019-04-09T01:35:00Z">
         <w:r>
           <w:t xml:space="preserve">totaling up to 3.2 million seconds of compute time </w:t>
         </w:r>
@@ -1101,7 +1104,7 @@
       <w:r>
         <w:t>per month</w:t>
       </w:r>
-      <w:del w:id="60" w:author="Revision" w:date="2019-04-08T00:13:00Z">
+      <w:del w:id="60" w:author="Revision" w:date="2019-04-09T01:35:00Z">
         <w:r>
           <w:delText xml:space="preserve"> using their Lambda serverless c</w:delText>
         </w:r>
@@ -1109,7 +1112,7 @@
           <w:delText>ompute platform</w:delText>
         </w:r>
       </w:del>
-      <w:ins w:id="61" w:author="Revision" w:date="2019-04-08T00:13:00Z">
+      <w:ins w:id="61" w:author="Revision" w:date="2019-04-09T01:35:00Z">
         <w:r>
           <w:rPr>
             <w:rStyle w:val="FootnoteReference"/>
@@ -1128,12 +1131,12 @@
       <w:r>
         <w:t xml:space="preserve"> the free tier is exceeded, AWS Lambda’s pricing is </w:t>
       </w:r>
-      <w:del w:id="64" w:author="Revision" w:date="2019-04-08T00:13:00Z">
+      <w:del w:id="64" w:author="Revision" w:date="2019-04-09T01:35:00Z">
         <w:r>
           <w:delText>very affordable</w:delText>
         </w:r>
       </w:del>
-      <w:ins w:id="65" w:author="Revision" w:date="2019-04-08T00:13:00Z">
+      <w:ins w:id="65" w:author="Revision" w:date="2019-04-09T01:35:00Z">
         <w:r>
           <w:t>$0.20 per million func</w:t>
         </w:r>
@@ -1173,13 +1176,13 @@
       <w:r>
         <w:t xml:space="preserve"> HTML, Javascript, and CSS files) to the user. The site uses Python’s Flask web </w:t>
       </w:r>
-      <w:del w:id="68" w:author="Revision" w:date="2019-04-08T00:13:00Z">
+      <w:del w:id="68" w:author="Revision" w:date="2019-04-09T01:35:00Z">
         <w:r>
           <w:delText>framework</w:delText>
         </w:r>
       </w:del>
       <w:proofErr w:type="spellStart"/>
-      <w:ins w:id="69" w:author="Revision" w:date="2019-04-08T00:13:00Z">
+      <w:ins w:id="69" w:author="Revision" w:date="2019-04-09T01:35:00Z">
         <w:r>
           <w:t>microframework</w:t>
         </w:r>
@@ -1191,12 +1194,12 @@
       <w:r>
         <w:t xml:space="preserve"> and has its deployment to AWS Lambda seamlessly automated by the Zappa tool</w:t>
       </w:r>
-      <w:del w:id="70" w:author="Revision" w:date="2019-04-08T00:13:00Z">
+      <w:del w:id="70" w:author="Revision" w:date="2019-04-09T01:35:00Z">
         <w:r>
           <w:delText>.</w:delText>
         </w:r>
       </w:del>
-      <w:ins w:id="71" w:author="Revision" w:date="2019-04-08T00:13:00Z">
+      <w:ins w:id="71" w:author="Revision" w:date="2019-04-09T01:35:00Z">
         <w:r>
           <w:t xml:space="preserve"> (https://github.com/Miserlou/Zappa).</w:t>
         </w:r>
@@ -1225,7 +1228,7 @@
       <w:r>
         <w:t xml:space="preserve">nd duration of data storage, the amount of </w:t>
       </w:r>
-      <w:ins w:id="72" w:author="Revision" w:date="2019-04-08T00:13:00Z">
+      <w:ins w:id="72" w:author="Revision" w:date="2019-04-09T01:35:00Z">
         <w:r>
           <w:t xml:space="preserve">data </w:t>
         </w:r>
@@ -1233,7 +1236,7 @@
       <w:r>
         <w:t>scanned during querying, and the amount of data returned by query</w:t>
       </w:r>
-      <w:ins w:id="73" w:author="Revision" w:date="2019-04-08T00:13:00Z">
+      <w:ins w:id="73" w:author="Revision" w:date="2019-04-09T01:35:00Z">
         <w:r>
           <w:t>. At the time of this writing, the price of storage in S3 is $0.023 per GB per month (for the first 50 TB of data), with S3 Select priced at $0</w:t>
         </w:r>
@@ -1255,12 +1258,12 @@
       <w:r>
         <w:t xml:space="preserve">er zooms in on a region, a request is sent to AWS Lambda, which submits a SQL query to S3 Select, which in turn scans the file for data in the region. The matching data </w:t>
       </w:r>
-      <w:del w:id="74" w:author="Revision" w:date="2019-04-08T00:13:00Z">
+      <w:del w:id="74" w:author="Revision" w:date="2019-04-09T01:35:00Z">
         <w:r>
           <w:delText>is</w:delText>
         </w:r>
       </w:del>
-      <w:ins w:id="75" w:author="Revision" w:date="2019-04-08T00:13:00Z">
+      <w:ins w:id="75" w:author="Revision" w:date="2019-04-09T01:35:00Z">
         <w:r>
           <w:t>are</w:t>
         </w:r>
@@ -1291,17 +1294,17 @@
       <w:pPr>
         <w:pStyle w:val="CaptionedFigure"/>
         <w:rPr>
-          <w:del w:id="76" w:author="Revision" w:date="2019-04-08T00:13:00Z"/>
+          <w:del w:id="76" w:author="Revision" w:date="2019-04-09T01:35:00Z"/>
         </w:rPr>
       </w:pPr>
       <w:bookmarkStart w:id="77" w:name="fig:architecture"/>
-      <w:del w:id="78" w:author="Revision" w:date="2019-04-08T00:13:00Z">
+      <w:del w:id="78" w:author="Revision" w:date="2019-04-09T01:35:00Z">
         <w:r>
           <w:rPr>
             <w:noProof/>
           </w:rPr>
           <w:drawing>
-            <wp:inline distT="0" distB="0" distL="0" distR="0" wp14:anchorId="5D090343" wp14:editId="3DCF0AFD">
+            <wp:inline distT="0" distB="0" distL="0" distR="0" wp14:anchorId="006E8918" wp14:editId="2B8DFDA4">
               <wp:extent cx="3886200" cy="3827318"/>
               <wp:effectExtent l="0" t="0" r="0" b="0"/>
               <wp:docPr id="6" name="Picture" descr="Figure 3: A sequence diagram demonstrating the interactions between the client’s browser, AWS Lambda, and AWS S3. There are two sets of interactions: initial sequence transformation and sequence querying. Each of these interactions happens in parallel for each sequence."/>
@@ -1348,10 +1351,10 @@
       <w:pPr>
         <w:pStyle w:val="ImageCaption"/>
         <w:rPr>
-          <w:del w:id="79" w:author="Revision" w:date="2019-04-08T00:13:00Z"/>
+          <w:del w:id="79" w:author="Revision" w:date="2019-04-09T01:35:00Z"/>
         </w:rPr>
       </w:pPr>
-      <w:del w:id="80" w:author="Revision" w:date="2019-04-08T00:13:00Z">
+      <w:del w:id="80" w:author="Revision" w:date="2019-04-09T01:35:00Z">
         <w:r>
           <w:delText>Figure 3: A sequence diagram demonstrating the interactions between the client’s browser, AWS Lambda</w:delText>
         </w:r>
@@ -1364,10 +1367,10 @@
       <w:pPr>
         <w:pStyle w:val="CaptionedFigure"/>
         <w:rPr>
-          <w:ins w:id="81" w:author="Revision" w:date="2019-04-08T00:13:00Z"/>
+          <w:ins w:id="81" w:author="Revision" w:date="2019-04-09T01:35:00Z"/>
         </w:rPr>
       </w:pPr>
-      <w:ins w:id="82" w:author="Revision" w:date="2019-04-08T00:13:00Z">
+      <w:ins w:id="82" w:author="Revision" w:date="2019-04-09T01:35:00Z">
         <w:r>
           <w:rPr>
             <w:noProof/>
@@ -1420,10 +1423,10 @@
       <w:pPr>
         <w:pStyle w:val="ImageCaption"/>
         <w:rPr>
-          <w:ins w:id="83" w:author="Revision" w:date="2019-04-08T00:13:00Z"/>
+          <w:ins w:id="83" w:author="Revision" w:date="2019-04-09T01:35:00Z"/>
         </w:rPr>
       </w:pPr>
-      <w:ins w:id="84" w:author="Revision" w:date="2019-04-08T00:13:00Z">
+      <w:ins w:id="84" w:author="Revision" w:date="2019-04-09T01:35:00Z">
         <w:r>
           <w:t>Figure 3: A diagram displaying the flow of information during initial sequence transformation (1) and sequence querying (2). For initial sequenc</w:t>
         </w:r>
@@ -1520,7 +1523,7 @@
       <w:r>
         <w:t xml:space="preserve">ations for biology are </w:t>
       </w:r>
-      <w:ins w:id="86" w:author="Revision" w:date="2019-04-08T00:13:00Z">
+      <w:ins w:id="86" w:author="Revision" w:date="2019-04-09T01:35:00Z">
         <w:r>
           <w:t xml:space="preserve">currently </w:t>
         </w:r>
@@ -1536,7 +1539,7 @@
       <w:r>
         <w:t xml:space="preserve"> computing</w:t>
       </w:r>
-      <w:ins w:id="87" w:author="Revision" w:date="2019-04-08T00:13:00Z">
+      <w:ins w:id="87" w:author="Revision" w:date="2019-04-09T01:35:00Z">
         <w:r>
           <w:t xml:space="preserve"> due to the constraints imposed by cloud services providers</w:t>
         </w:r>
@@ -1552,13 +1555,13 @@
       <w:r>
         <w:t xml:space="preserve">The primary limitation of </w:t>
       </w:r>
-      <w:del w:id="88" w:author="Revision" w:date="2019-04-08T00:13:00Z">
+      <w:del w:id="88" w:author="Revision" w:date="2019-04-09T01:35:00Z">
         <w:r>
           <w:delText>this architecture is</w:delText>
         </w:r>
       </w:del>
       <w:proofErr w:type="spellStart"/>
-      <w:ins w:id="89" w:author="Revision" w:date="2019-04-08T00:13:00Z">
+      <w:ins w:id="89" w:author="Revision" w:date="2019-04-09T01:35:00Z">
         <w:r>
           <w:t>serverless</w:t>
         </w:r>
@@ -1573,7 +1576,7 @@
       <w:r>
         <w:t>e scale of seconds</w:t>
       </w:r>
-      <w:ins w:id="90" w:author="Revision" w:date="2019-04-08T00:13:00Z">
+      <w:ins w:id="90" w:author="Revision" w:date="2019-04-09T01:35:00Z">
         <w:r>
           <w:t xml:space="preserve"> to minutes, depending on the platform</w:t>
         </w:r>
@@ -1581,7 +1584,7 @@
       <w:r>
         <w:t xml:space="preserve">) or, failing that, the ability to parallelize the computation and the data. In addition, </w:t>
       </w:r>
-      <w:ins w:id="91" w:author="Revision" w:date="2019-04-08T00:13:00Z">
+      <w:ins w:id="91" w:author="Revision" w:date="2019-04-09T01:35:00Z">
         <w:r>
           <w:t xml:space="preserve">a function’s </w:t>
         </w:r>
@@ -1589,12 +1592,12 @@
       <w:r>
         <w:t xml:space="preserve">memory </w:t>
       </w:r>
-      <w:del w:id="92" w:author="Revision" w:date="2019-04-08T00:13:00Z">
+      <w:del w:id="92" w:author="Revision" w:date="2019-04-09T01:35:00Z">
         <w:r>
           <w:delText xml:space="preserve">constraints on the </w:delText>
         </w:r>
       </w:del>
-      <w:ins w:id="93" w:author="Revision" w:date="2019-04-08T00:13:00Z">
+      <w:ins w:id="93" w:author="Revision" w:date="2019-04-09T01:35:00Z">
         <w:r>
           <w:t xml:space="preserve">use may not exceed a predefined limit, which can range from the </w:t>
         </w:r>
@@ -1605,12 +1608,12 @@
       <w:r>
         <w:t xml:space="preserve">ral gigabytes </w:t>
       </w:r>
-      <w:del w:id="94" w:author="Revision" w:date="2019-04-08T00:13:00Z">
+      <w:del w:id="94" w:author="Revision" w:date="2019-04-09T01:35:00Z">
         <w:r>
           <w:delText>must also</w:delText>
         </w:r>
       </w:del>
-      <w:ins w:id="95" w:author="Revision" w:date="2019-04-08T00:13:00Z">
+      <w:ins w:id="95" w:author="Revision" w:date="2019-04-09T01:35:00Z">
         <w:r>
           <w:t>and</w:t>
         </w:r>
@@ -1618,12 +1621,12 @@
       <w:r>
         <w:t xml:space="preserve"> be </w:t>
       </w:r>
-      <w:del w:id="96" w:author="Revision" w:date="2019-04-08T00:13:00Z">
+      <w:del w:id="96" w:author="Revision" w:date="2019-04-09T01:35:00Z">
         <w:r>
           <w:delText>respected</w:delText>
         </w:r>
       </w:del>
-      <w:ins w:id="97" w:author="Revision" w:date="2019-04-08T00:13:00Z">
+      <w:ins w:id="97" w:author="Revision" w:date="2019-04-09T01:35:00Z">
         <w:r>
           <w:t>specified by the user</w:t>
         </w:r>
@@ -1631,12 +1634,12 @@
       <w:r>
         <w:t xml:space="preserve">. Applications which violate these requirements will need significant modifications to this architecture in order to function. </w:t>
       </w:r>
-      <w:del w:id="98" w:author="Revision" w:date="2019-04-08T00:13:00Z">
+      <w:del w:id="98" w:author="Revision" w:date="2019-04-09T01:35:00Z">
         <w:r>
           <w:delText>As</w:delText>
         </w:r>
       </w:del>
-      <w:ins w:id="99" w:author="Revision" w:date="2019-04-08T00:13:00Z">
+      <w:ins w:id="99" w:author="Revision" w:date="2019-04-09T01:35:00Z">
         <w:r>
           <w:t xml:space="preserve">An example of a web server that cannot trivially be ported to use an entirely </w:t>
         </w:r>
@@ -1682,7 +1685,7 @@
       <w:r>
         <w:t xml:space="preserve"> the capabilities of serverless computing increase, the burden of these limitations will decrease. For more information about the limitations of serverless computing, see </w:t>
       </w:r>
-      <w:ins w:id="100" w:author="Revision" w:date="2019-04-08T00:13:00Z">
+      <w:ins w:id="100" w:author="Revision" w:date="2019-04-09T01:35:00Z">
         <w:r>
           <w:t xml:space="preserve">Jonas et al. (2019) and </w:t>
         </w:r>
@@ -1724,7 +1727,7 @@
       <w:r>
         <w:t>many dependencies as possible.</w:t>
       </w:r>
-      <w:ins w:id="101" w:author="Revision" w:date="2019-04-08T00:13:00Z">
+      <w:ins w:id="101" w:author="Revision" w:date="2019-04-09T01:35:00Z">
         <w:r>
           <w:t xml:space="preserve"> While this tradeoff results in increased memory use by the client, which must load and parse the FASTA files in memory, and greater cost because pricing is by both the function invocation and the total amount of computation (</w:t>
         </w:r>
@@ -1758,10 +1761,10 @@
       <w:pPr>
         <w:pStyle w:val="BodyText"/>
         <w:rPr>
-          <w:ins w:id="102" w:author="Revision" w:date="2019-04-08T00:13:00Z"/>
+          <w:ins w:id="102" w:author="Revision" w:date="2019-04-09T01:35:00Z"/>
         </w:rPr>
       </w:pPr>
-      <w:ins w:id="103" w:author="Revision" w:date="2019-04-08T00:13:00Z">
+      <w:ins w:id="103" w:author="Revision" w:date="2019-04-09T01:35:00Z">
         <w:r>
           <w:t xml:space="preserve">While this website was implemented using AWS, this architecture is not exclusive to AWS. Google Cloud Platform (GCP) offers both </w:t>
         </w:r>
@@ -1943,13 +1946,13 @@
       <w:pPr>
         <w:pStyle w:val="Bibliography"/>
         <w:rPr>
-          <w:del w:id="110" w:author="Revision" w:date="2019-04-08T00:13:00Z"/>
+          <w:del w:id="110" w:author="Revision" w:date="2019-04-09T01:35:00Z"/>
         </w:rPr>
       </w:pPr>
       <w:bookmarkStart w:id="111" w:name="ref-bradyVisualLongtermMemory2008"/>
       <w:bookmarkStart w:id="112" w:name="ref-bariEffectiveEncodingDNA2013"/>
       <w:bookmarkEnd w:id="108"/>
-      <w:del w:id="113" w:author="Revision" w:date="2019-04-08T00:13:00Z">
+      <w:del w:id="113" w:author="Revision" w:date="2019-04-09T01:35:00Z">
         <w:r>
           <w:delText>Bari, A.T.M. Golam, Rokeya Reaz, A.K.M. Tauhidul Islam, Ho-Jin Choi, and Byeong-Soo Jeong. 2013. “Effective Encoding for DNA Sequence Visualization Based on Nucleotide’s Ring Struc</w:delText>
         </w:r>
@@ -2027,13 +2030,13 @@
       <w:pPr>
         <w:pStyle w:val="Bibliography"/>
         <w:rPr>
-          <w:ins w:id="114" w:author="Revision" w:date="2019-04-08T00:13:00Z"/>
+          <w:ins w:id="114" w:author="Revision" w:date="2019-04-09T01:35:00Z"/>
         </w:rPr>
       </w:pPr>
       <w:bookmarkStart w:id="115" w:name="ref-MISTIC2"/>
       <w:bookmarkEnd w:id="111"/>
       <w:proofErr w:type="spellStart"/>
-      <w:ins w:id="116" w:author="Revision" w:date="2019-04-08T00:13:00Z">
+      <w:ins w:id="116" w:author="Revision" w:date="2019-04-09T01:35:00Z">
         <w:r>
           <w:t>Colell</w:t>
         </w:r>
@@ -2137,13 +2140,13 @@
       <w:pPr>
         <w:pStyle w:val="Bibliography"/>
         <w:rPr>
-          <w:del w:id="118" w:author="Revision" w:date="2019-04-08T00:13:00Z"/>
+          <w:del w:id="118" w:author="Revision" w:date="2019-04-09T01:35:00Z"/>
         </w:rPr>
       </w:pPr>
       <w:bookmarkStart w:id="119" w:name="Xff1e54f2ba8e462b854461964df2a048753b0e8"/>
       <w:bookmarkStart w:id="120" w:name="ref-guoNumericalCharacterizationDNA2003"/>
       <w:bookmarkEnd w:id="117"/>
-      <w:del w:id="121" w:author="Revision" w:date="2019-04-08T00:13:00Z">
+      <w:del w:id="121" w:author="Revision" w:date="2019-04-09T01:35:00Z">
         <w:r>
           <w:delText>Guo, Xiaofeng, and Ashesh Nandy. 2003. “Numerical Characterization of DNA Sequences in a 2-D Graphi</w:delText>
         </w:r>
@@ -2215,13 +2218,13 @@
       <w:pPr>
         <w:pStyle w:val="Bibliography"/>
         <w:rPr>
-          <w:del w:id="122" w:author="Revision" w:date="2019-04-08T00:13:00Z"/>
+          <w:del w:id="122" w:author="Revision" w:date="2019-04-09T01:35:00Z"/>
         </w:rPr>
       </w:pPr>
       <w:bookmarkStart w:id="123" w:name="ref-berkeleyView"/>
       <w:bookmarkStart w:id="124" w:name="ref-jeffreyChaosGameRepresentation1990"/>
       <w:bookmarkEnd w:id="119"/>
-      <w:del w:id="125" w:author="Revision" w:date="2019-04-08T00:13:00Z">
+      <w:del w:id="125" w:author="Revision" w:date="2019-04-09T01:35:00Z">
         <w:r>
           <w:delText xml:space="preserve">Jeffrey, H. J. 1990. “Chaos Game Representation of Gene Structure.” </w:delText>
         </w:r>
@@ -2241,10 +2244,10 @@
       <w:pPr>
         <w:pStyle w:val="Bibliography"/>
         <w:rPr>
-          <w:ins w:id="126" w:author="Revision" w:date="2019-04-08T00:13:00Z"/>
+          <w:ins w:id="126" w:author="Revision" w:date="2019-04-09T01:35:00Z"/>
         </w:rPr>
       </w:pPr>
-      <w:ins w:id="127" w:author="Revision" w:date="2019-04-08T00:13:00Z">
+      <w:ins w:id="127" w:author="Revision" w:date="2019-04-09T01:35:00Z">
         <w:r>
           <w:t xml:space="preserve">Jonas, Eric, Johann </w:t>
         </w:r>
@@ -2389,13 +2392,13 @@
       <w:pPr>
         <w:pStyle w:val="Bibliography"/>
         <w:rPr>
-          <w:del w:id="129" w:author="Revision" w:date="2019-04-08T00:13:00Z"/>
+          <w:del w:id="129" w:author="Revision" w:date="2019-04-09T01:35:00Z"/>
         </w:rPr>
       </w:pPr>
       <w:bookmarkStart w:id="130" w:name="ref-yassEnhancing"/>
       <w:bookmarkStart w:id="131" w:name="Xb5008a950ed5231fb5b122b082dc1c385aecc2b"/>
       <w:bookmarkEnd w:id="128"/>
-      <w:del w:id="132" w:author="Revision" w:date="2019-04-08T00:13:00Z">
+      <w:del w:id="132" w:author="Revision" w:date="2019-04-09T01:35:00Z">
         <w:r>
           <w:delText>Peng, C.-K., S. V. Buldyrev, A. L. Goldberger, S. Havlin, F. Sciortino, M. Simons, and H. E. Stanley. 1992. “Long-Range Correlations in N</w:delText>
         </w:r>
@@ -2442,10 +2445,10 @@
       <w:pPr>
         <w:pStyle w:val="Bibliography"/>
         <w:rPr>
-          <w:ins w:id="133" w:author="Revision" w:date="2019-04-08T00:13:00Z"/>
+          <w:ins w:id="133" w:author="Revision" w:date="2019-04-09T01:35:00Z"/>
         </w:rPr>
       </w:pPr>
-      <w:ins w:id="134" w:author="Revision" w:date="2019-04-08T00:13:00Z">
+      <w:ins w:id="134" w:author="Revision" w:date="2019-04-09T01:35:00Z">
         <w:r>
           <w:t xml:space="preserve">Noe, L., and G. </w:t>
         </w:r>
@@ -2665,12 +2668,12 @@
       <w:pPr>
         <w:pStyle w:val="Bibliography"/>
         <w:rPr>
-          <w:ins w:id="140" w:author="Revision" w:date="2019-04-08T00:13:00Z"/>
+          <w:ins w:id="140" w:author="Revision" w:date="2019-04-09T01:35:00Z"/>
         </w:rPr>
       </w:pPr>
       <w:bookmarkStart w:id="141" w:name="ref-genomeBrowsers"/>
       <w:bookmarkEnd w:id="139"/>
-      <w:ins w:id="142" w:author="Revision" w:date="2019-04-08T00:13:00Z">
+      <w:ins w:id="142" w:author="Revision" w:date="2019-04-09T01:35:00Z">
         <w:r>
           <w:t>W</w:t>
         </w:r>
@@ -2716,12 +2719,12 @@
       <w:pPr>
         <w:pStyle w:val="Bibliography"/>
         <w:rPr>
-          <w:ins w:id="143" w:author="Revision" w:date="2019-04-08T00:13:00Z"/>
+          <w:ins w:id="143" w:author="Revision" w:date="2019-04-09T01:35:00Z"/>
         </w:rPr>
       </w:pPr>
       <w:bookmarkStart w:id="144" w:name="ref-peekingBehind"/>
       <w:bookmarkEnd w:id="141"/>
-      <w:ins w:id="145" w:author="Revision" w:date="2019-04-08T00:13:00Z">
+      <w:ins w:id="145" w:author="Revision" w:date="2019-04-09T01:35:00Z">
         <w:r>
           <w:t xml:space="preserve">Wang, Liang, </w:t>
         </w:r>
@@ -2832,13 +2835,13 @@
       <w:pPr>
         <w:pStyle w:val="Bibliography"/>
         <w:rPr>
-          <w:ins w:id="147" w:author="Revision" w:date="2019-04-08T00:13:00Z"/>
+          <w:ins w:id="147" w:author="Revision" w:date="2019-04-09T01:35:00Z"/>
         </w:rPr>
       </w:pPr>
       <w:bookmarkStart w:id="148" w:name="ref-MSAViewer"/>
       <w:bookmarkEnd w:id="146"/>
       <w:proofErr w:type="spellStart"/>
-      <w:ins w:id="149" w:author="Revision" w:date="2019-04-08T00:13:00Z">
+      <w:ins w:id="149" w:author="Revision" w:date="2019-04-09T01:35:00Z">
         <w:r>
           <w:t>Yachdav</w:t>
         </w:r>
@@ -2936,7 +2939,7 @@
       <w:pPr>
         <w:pStyle w:val="Bibliography"/>
         <w:rPr>
-          <w:del w:id="150" w:author="Revision" w:date="2019-04-08T00:13:00Z"/>
+          <w:del w:id="150" w:author="Revision" w:date="2019-04-09T01:35:00Z"/>
         </w:rPr>
       </w:pPr>
       <w:bookmarkStart w:id="151" w:name="ref-yauDNASequenceRepresentation2003"/>
@@ -2974,7 +2977,7 @@
       <w:pPr>
         <w:pStyle w:val="Bibliography"/>
       </w:pPr>
-      <w:del w:id="152" w:author="Revision" w:date="2019-04-08T00:13:00Z">
+      <w:del w:id="152" w:author="Revision" w:date="2019-04-09T01:35:00Z">
         <w:r>
           <w:delText xml:space="preserve">Zou, Sai, Lei Wang, and Junfeng Wang. 2014. “A 2D Graphical Representation of the Sequences of DNA Based on Triplets and Its Application.” </w:delText>
         </w:r>
@@ -3016,6 +3019,8 @@
     <w:bookmarkEnd w:id="109"/>
     <w:bookmarkEnd w:id="151"/>
     <w:sectPr>
+      <w:headerReference w:type="default" r:id="rId28"/>
+      <w:footerReference w:type="default" r:id="rId29"/>
       <w:pgSz w:w="12240" w:h="15840"/>
       <w:pgMar w:top="1440" w:right="1440" w:bottom="1440" w:left="1440" w:header="720" w:footer="720" w:gutter="0"/>
       <w:cols w:space="720"/>
@@ -3056,6 +3061,16 @@
 </w:endnotes>
 </file>
 
+<file path=word/footer1.xml><?xml version="1.0" encoding="utf-8"?>
+<w:ftr xmlns:wpc="http://schemas.microsoft.com/office/word/2010/wordprocessingCanvas" xmlns:mo="http://schemas.microsoft.com/office/mac/office/2008/main" xmlns:mc="http://schemas.openxmlformats.org/markup-compatibility/2006" xmlns:mv="urn:schemas-microsoft-com:mac:vml" xmlns:o="urn:schemas-microsoft-com:office:office" xmlns:r="http://schemas.openxmlformats.org/officeDocument/2006/relationships" xmlns:m="http://schemas.openxmlformats.org/officeDocument/2006/math" xmlns:v="urn:schemas-microsoft-com:vml" xmlns:wp14="http://schemas.microsoft.com/office/word/2010/wordprocessingDrawing" xmlns:wp="http://schemas.openxmlformats.org/drawingml/2006/wordprocessingDrawing" xmlns:w10="urn:schemas-microsoft-com:office:word" xmlns:w="http://schemas.openxmlformats.org/wordprocessingml/2006/main" xmlns:w14="http://schemas.microsoft.com/office/word/2010/wordml" xmlns:w15="http://schemas.microsoft.com/office/word/2012/wordml" xmlns:wpg="http://schemas.microsoft.com/office/word/2010/wordprocessingGroup" xmlns:wpi="http://schemas.microsoft.com/office/word/2010/wordprocessingInk" xmlns:wne="http://schemas.microsoft.com/office/word/2006/wordml" xmlns:wps="http://schemas.microsoft.com/office/word/2010/wordprocessingShape" mc:Ignorable="w14 w15 wp14">
+  <w:p>
+    <w:pPr>
+      <w:pStyle w:val="Footer"/>
+    </w:pPr>
+  </w:p>
+</w:ftr>
+</file>
+
 <file path=word/footnotes.xml><?xml version="1.0" encoding="utf-8"?>
 <w:footnotes xmlns:wpc="http://schemas.microsoft.com/office/word/2010/wordprocessingCanvas" xmlns:mo="http://schemas.microsoft.com/office/mac/office/2008/main" xmlns:mc="http://schemas.openxmlformats.org/markup-compatibility/2006" xmlns:mv="urn:schemas-microsoft-com:mac:vml" xmlns:o="urn:schemas-microsoft-com:office:office" xmlns:r="http://schemas.openxmlformats.org/officeDocument/2006/relationships" xmlns:m="http://schemas.openxmlformats.org/officeDocument/2006/math" xmlns:v="urn:schemas-microsoft-com:vml" xmlns:wp14="http://schemas.microsoft.com/office/word/2010/wordprocessingDrawing" xmlns:wp="http://schemas.openxmlformats.org/drawingml/2006/wordprocessingDrawing" xmlns:w10="urn:schemas-microsoft-com:office:word" xmlns:w="http://schemas.openxmlformats.org/wordprocessingml/2006/main" xmlns:w14="http://schemas.microsoft.com/office/word/2010/wordml" xmlns:w15="http://schemas.microsoft.com/office/word/2012/wordml" xmlns:wpg="http://schemas.microsoft.com/office/word/2010/wordprocessingGroup" xmlns:wpi="http://schemas.microsoft.com/office/word/2010/wordprocessingInk" xmlns:wne="http://schemas.microsoft.com/office/word/2006/wordml" xmlns:wps="http://schemas.microsoft.com/office/word/2010/wordprocessingShape" mc:Ignorable="w14 w15 wp14">
   <w:footnote w:type="separator" w:id="-1">
@@ -3084,10 +3099,10 @@
       <w:pPr>
         <w:pStyle w:val="FootnoteText"/>
         <w:rPr>
-          <w:ins w:id="45" w:author="Revision" w:date="2019-04-08T00:13:00Z"/>
+          <w:ins w:id="45" w:author="Revision" w:date="2019-04-09T01:35:00Z"/>
         </w:rPr>
       </w:pPr>
-      <w:ins w:id="46" w:author="Revision" w:date="2019-04-08T00:13:00Z">
+      <w:ins w:id="46" w:author="Revision" w:date="2019-04-09T01:35:00Z">
         <w:r>
           <w:rPr>
             <w:rStyle w:val="FootnoteReference"/>
@@ -3116,10 +3131,10 @@
       <w:pPr>
         <w:pStyle w:val="FootnoteText"/>
         <w:rPr>
-          <w:ins w:id="62" w:author="Revision" w:date="2019-04-08T00:13:00Z"/>
+          <w:ins w:id="62" w:author="Revision" w:date="2019-04-09T01:35:00Z"/>
         </w:rPr>
       </w:pPr>
-      <w:ins w:id="63" w:author="Revision" w:date="2019-04-08T00:13:00Z">
+      <w:ins w:id="63" w:author="Revision" w:date="2019-04-09T01:35:00Z">
         <w:r>
           <w:rPr>
             <w:rStyle w:val="FootnoteReference"/>
@@ -3137,10 +3152,10 @@
       <w:pPr>
         <w:pStyle w:val="FootnoteText"/>
         <w:rPr>
-          <w:ins w:id="66" w:author="Revision" w:date="2019-04-08T00:13:00Z"/>
+          <w:ins w:id="66" w:author="Revision" w:date="2019-04-09T01:35:00Z"/>
         </w:rPr>
       </w:pPr>
-      <w:ins w:id="67" w:author="Revision" w:date="2019-04-08T00:13:00Z">
+      <w:ins w:id="67" w:author="Revision" w:date="2019-04-09T01:35:00Z">
         <w:r>
           <w:rPr>
             <w:rStyle w:val="FootnoteReference"/>
@@ -3181,6 +3196,16 @@
     </w:p>
   </w:footnote>
 </w:footnotes>
+</file>
+
+<file path=word/header1.xml><?xml version="1.0" encoding="utf-8"?>
+<w:hdr xmlns:wpc="http://schemas.microsoft.com/office/word/2010/wordprocessingCanvas" xmlns:mo="http://schemas.microsoft.com/office/mac/office/2008/main" xmlns:mc="http://schemas.openxmlformats.org/markup-compatibility/2006" xmlns:mv="urn:schemas-microsoft-com:mac:vml" xmlns:o="urn:schemas-microsoft-com:office:office" xmlns:r="http://schemas.openxmlformats.org/officeDocument/2006/relationships" xmlns:m="http://schemas.openxmlformats.org/officeDocument/2006/math" xmlns:v="urn:schemas-microsoft-com:vml" xmlns:wp14="http://schemas.microsoft.com/office/word/2010/wordprocessingDrawing" xmlns:wp="http://schemas.openxmlformats.org/drawingml/2006/wordprocessingDrawing" xmlns:w10="urn:schemas-microsoft-com:office:word" xmlns:w="http://schemas.openxmlformats.org/wordprocessingml/2006/main" xmlns:w14="http://schemas.microsoft.com/office/word/2010/wordml" xmlns:w15="http://schemas.microsoft.com/office/word/2012/wordml" xmlns:wpg="http://schemas.microsoft.com/office/word/2010/wordprocessingGroup" xmlns:wpi="http://schemas.microsoft.com/office/word/2010/wordprocessingInk" xmlns:wne="http://schemas.microsoft.com/office/word/2006/wordml" xmlns:wps="http://schemas.microsoft.com/office/word/2010/wordprocessingShape" mc:Ignorable="w14 w15 wp14">
+  <w:p>
+    <w:pPr>
+      <w:pStyle w:val="Header"/>
+    </w:pPr>
+  </w:p>
+</w:hdr>
 </file>
 
 <file path=word/numbering.xml><?xml version="1.0" encoding="utf-8"?>
@@ -3188,7 +3213,7 @@
   <w:abstractNum w:abstractNumId="0">
     <w:nsid w:val="170CD2DE"/>
     <w:multiLevelType w:val="multilevel"/>
-    <w:tmpl w:val="A0461136"/>
+    <w:tmpl w:val="762C0BD6"/>
     <w:lvl w:ilvl="0">
       <w:numFmt w:val="bullet"/>
       <w:lvlText w:val=" "/>
@@ -3292,7 +3317,7 @@
   <w:abstractNum w:abstractNumId="1">
     <w:nsid w:val="2C1AE401"/>
     <w:multiLevelType w:val="multilevel"/>
-    <w:tmpl w:val="C3B6D886"/>
+    <w:tmpl w:val="696A96B6"/>
     <w:lvl w:ilvl="0">
       <w:numFmt w:val="bullet"/>
       <w:lvlText w:val=" "/>
@@ -4496,7 +4521,7 @@
     <w:basedOn w:val="Normal"/>
     <w:link w:val="HeaderChar"/>
     <w:unhideWhenUsed/>
-    <w:rsid w:val="00AD6287"/>
+    <w:rsid w:val="0020343E"/>
     <w:pPr>
       <w:tabs>
         <w:tab w:val="center" w:pos="4680"/>
@@ -4509,14 +4534,14 @@
     <w:name w:val="Header Char"/>
     <w:basedOn w:val="DefaultParagraphFont"/>
     <w:link w:val="Header"/>
-    <w:rsid w:val="00AD6287"/>
+    <w:rsid w:val="0020343E"/>
   </w:style>
   <w:style w:type="paragraph" w:styleId="Footer">
     <w:name w:val="footer"/>
     <w:basedOn w:val="Normal"/>
     <w:link w:val="FooterChar"/>
     <w:unhideWhenUsed/>
-    <w:rsid w:val="00AD6287"/>
+    <w:rsid w:val="0020343E"/>
     <w:pPr>
       <w:tabs>
         <w:tab w:val="center" w:pos="4680"/>
@@ -4529,7 +4554,7 @@
     <w:name w:val="Footer Char"/>
     <w:basedOn w:val="DefaultParagraphFont"/>
     <w:link w:val="Footer"/>
-    <w:rsid w:val="00AD6287"/>
+    <w:rsid w:val="0020343E"/>
   </w:style>
   <w:style w:type="paragraph" w:styleId="BalloonText">
     <w:name w:val="Balloon Text"/>
@@ -4537,7 +4562,7 @@
     <w:link w:val="BalloonTextChar"/>
     <w:semiHidden/>
     <w:unhideWhenUsed/>
-    <w:rsid w:val="00AD6287"/>
+    <w:rsid w:val="0020343E"/>
     <w:pPr>
       <w:spacing w:after="0"/>
     </w:pPr>
@@ -4552,21 +4577,12 @@
     <w:basedOn w:val="DefaultParagraphFont"/>
     <w:link w:val="BalloonText"/>
     <w:semiHidden/>
-    <w:rsid w:val="00AD6287"/>
+    <w:rsid w:val="0020343E"/>
     <w:rPr>
       <w:rFonts w:ascii="Times New Roman" w:hAnsi="Times New Roman" w:cs="Times New Roman"/>
       <w:sz w:val="18"/>
       <w:szCs w:val="18"/>
     </w:rPr>
-  </w:style>
-  <w:style w:type="paragraph" w:styleId="Revision">
-    <w:name w:val="Revision"/>
-    <w:hidden/>
-    <w:semiHidden/>
-    <w:rsid w:val="00AD6287"/>
-    <w:pPr>
-      <w:spacing w:after="0"/>
-    </w:pPr>
   </w:style>
 </w:styles>
 </file>
@@ -4894,7 +4910,7 @@
 </file>
 
 <file path=customXml/itemProps1.xml><?xml version="1.0" encoding="utf-8"?>
-<ds:datastoreItem xmlns:ds="http://schemas.openxmlformats.org/officeDocument/2006/customXml" ds:itemID="{C8245BE9-CC55-FA49-8E16-68C5C825687A}">
+<ds:datastoreItem xmlns:ds="http://schemas.openxmlformats.org/officeDocument/2006/customXml" ds:itemID="{96ABCB2E-2333-7A4C-977C-A4741A2A77B6}">
   <ds:schemaRefs>
     <ds:schemaRef ds:uri="http://schemas.openxmlformats.org/officeDocument/2006/bibliography"/>
   </ds:schemaRefs>

</xml_diff>